<commit_message>
Connection à GitHub + iCS
</commit_message>
<xml_diff>
--- a/Informations à propos du logiciel.docx
+++ b/Informations à propos du logiciel.docx
@@ -85,13 +85,246 @@
         <w:rPr>
           <w:lang w:val="fr-CA"/>
         </w:rPr>
-        <w:t xml:space="preserve"> est un symbole provenant du katakana, le katakana fait partie du </w:t>
-      </w:r>
-      <w:r>
-        <w:rPr>
-          <w:lang w:val="fr-CA"/>
-        </w:rPr>
-        <w:t>système d'écriture</w:t>
+        <w:t xml:space="preserve"> est un symbole provenant du katakana, le katakana fait partie du système d'écriture </w:t>
+      </w:r>
+      <w:r>
+        <w:rPr>
+          <w:lang w:val="fr-CA"/>
+        </w:rPr>
+        <w:t xml:space="preserve">japonais, le titre se prononce donc « </w:t>
+      </w:r>
+      <w:proofErr w:type="spellStart"/>
+      <w:r>
+        <w:rPr>
+          <w:lang w:val="fr-CA"/>
+        </w:rPr>
+        <w:t>Rewind</w:t>
+      </w:r>
+      <w:proofErr w:type="spellEnd"/>
+      <w:r>
+        <w:rPr>
+          <w:lang w:val="fr-CA"/>
+        </w:rPr>
+        <w:t xml:space="preserve"> »</w:t>
+      </w:r>
+      <w:r>
+        <w:rPr>
+          <w:lang w:val="fr-CA"/>
+        </w:rPr>
+        <w:t xml:space="preserve">. </w:t>
+      </w:r>
+      <w:r>
+        <w:rPr>
+          <w:lang w:val="fr-CA"/>
+        </w:rPr>
+        <w:t xml:space="preserve">C’est </w:t>
+      </w:r>
+      <w:r>
+        <w:rPr>
+          <w:lang w:val="fr-CA"/>
+        </w:rPr>
+        <w:t>le</w:t>
+      </w:r>
+      <w:r>
+        <w:rPr>
+          <w:lang w:val="fr-CA"/>
+        </w:rPr>
+        <w:t xml:space="preserve"> mot </w:t>
+      </w:r>
+      <w:r>
+        <w:rPr>
+          <w:lang w:val="fr-CA"/>
+        </w:rPr>
+        <w:t xml:space="preserve">que </w:t>
+      </w:r>
+      <w:r>
+        <w:rPr>
+          <w:lang w:val="fr-CA"/>
+        </w:rPr>
+        <w:t>trouvé d’après le symbole pour sa forme ressemblant à un triangle</w:t>
+      </w:r>
+      <w:r>
+        <w:rPr>
+          <w:lang w:val="fr-CA"/>
+        </w:rPr>
+        <w:t xml:space="preserve"> « </w:t>
+      </w:r>
+      <w:proofErr w:type="spellStart"/>
+      <w:r>
+        <w:rPr>
+          <w:lang w:val="fr-CA"/>
+        </w:rPr>
+        <w:t>play</w:t>
+      </w:r>
+      <w:proofErr w:type="spellEnd"/>
+      <w:r>
+        <w:rPr>
+          <w:lang w:val="fr-CA"/>
+        </w:rPr>
+        <w:t xml:space="preserve"> »</w:t>
+      </w:r>
+      <w:r>
+        <w:rPr>
+          <w:lang w:val="fr-CA"/>
+        </w:rPr>
+        <w:t>.</w:t>
+      </w:r>
+      <w:r>
+        <w:rPr>
+          <w:lang w:val="fr-CA"/>
+        </w:rPr>
+        <w:t>)</w:t>
+      </w:r>
+    </w:p>
+    <w:p>
+      <w:pPr>
+        <w:rPr>
+          <w:lang w:val="fr-CA"/>
+        </w:rPr>
+      </w:pPr>
+    </w:p>
+    <w:p>
+      <w:pPr>
+        <w:rPr>
+          <w:u w:val="single"/>
+          <w:lang w:val="fr-CA"/>
+        </w:rPr>
+      </w:pPr>
+      <w:r>
+        <w:rPr>
+          <w:u w:val="single"/>
+          <w:lang w:val="fr-CA"/>
+        </w:rPr>
+        <w:t>Description du contenu du</w:t>
+      </w:r>
+      <w:r>
+        <w:rPr>
+          <w:u w:val="single"/>
+          <w:lang w:val="fr-CA"/>
+        </w:rPr>
+        <w:t xml:space="preserve"> dossier</w:t>
+      </w:r>
+      <w:r>
+        <w:rPr>
+          <w:u w:val="single"/>
+          <w:lang w:val="fr-CA"/>
+        </w:rPr>
+        <w:t> :</w:t>
+      </w:r>
+    </w:p>
+    <w:p>
+      <w:pPr>
+        <w:rPr>
+          <w:lang w:val="fr-CA"/>
+        </w:rPr>
+      </w:pPr>
+    </w:p>
+    <w:p>
+      <w:pPr>
+        <w:ind w:left="720"/>
+        <w:rPr>
+          <w:lang w:val="fr-CA"/>
+        </w:rPr>
+      </w:pPr>
+      <w:r>
+        <w:rPr>
+          <w:lang w:val="fr-CA"/>
+        </w:rPr>
+        <w:t>Bande annonces</w:t>
+      </w:r>
+      <w:r>
+        <w:rPr>
+          <w:lang w:val="fr-CA"/>
+        </w:rPr>
+        <w:t> : Dossier contenant les vidéos des bandes annonces jou</w:t>
+      </w:r>
+      <w:r>
+        <w:rPr>
+          <w:lang w:val="fr-CA"/>
+        </w:rPr>
+        <w:t>ables</w:t>
+      </w:r>
+      <w:r>
+        <w:rPr>
+          <w:lang w:val="fr-CA"/>
+        </w:rPr>
+        <w:t>.</w:t>
+      </w:r>
+    </w:p>
+    <w:p>
+      <w:pPr>
+        <w:ind w:left="720"/>
+        <w:rPr>
+          <w:lang w:val="fr-CA"/>
+        </w:rPr>
+      </w:pPr>
+      <w:r>
+        <w:rPr>
+          <w:lang w:val="fr-CA"/>
+        </w:rPr>
+        <w:t>Images : Dossier contenant les images utilisées par le logiciel.</w:t>
+      </w:r>
+    </w:p>
+    <w:p>
+      <w:pPr>
+        <w:ind w:left="720"/>
+        <w:rPr>
+          <w:lang w:val="fr-CA"/>
+        </w:rPr>
+      </w:pPr>
+      <w:r>
+        <w:rPr>
+          <w:lang w:val="fr-CA"/>
+        </w:rPr>
+        <w:t>Plans : Dossier contenant les plans des modèles de classes et de la navigation du logiciel sous forme d’image « .png ».</w:t>
+      </w:r>
+    </w:p>
+    <w:p>
+      <w:pPr>
+        <w:ind w:left="720"/>
+        <w:rPr>
+          <w:lang w:val="fr-CA"/>
+        </w:rPr>
+      </w:pPr>
+      <w:r>
+        <w:rPr>
+          <w:lang w:val="fr-CA"/>
+        </w:rPr>
+        <w:t>Sauvegardes : Dossier contenant toutes les informations sauvegardés dans les lignes de texte dans un fichier « .txt ».</w:t>
+      </w:r>
+    </w:p>
+    <w:p>
+      <w:pPr>
+        <w:ind w:left="720"/>
+        <w:rPr>
+          <w:lang w:val="fr-CA"/>
+        </w:rPr>
+      </w:pPr>
+    </w:p>
+    <w:p>
+      <w:pPr>
+        <w:ind w:left="720"/>
+        <w:rPr>
+          <w:lang w:val="fr-CA"/>
+        </w:rPr>
+      </w:pPr>
+      <w:r>
+        <w:rPr>
+          <w:lang w:val="fr-CA"/>
+        </w:rPr>
+        <w:t xml:space="preserve">Main : Le script à </w:t>
+      </w:r>
+      <w:r>
+        <w:rPr>
+          <w:lang w:val="fr-CA"/>
+        </w:rPr>
+        <w:t>enclencher</w:t>
+      </w:r>
+      <w:r>
+        <w:rPr>
+          <w:lang w:val="fr-CA"/>
+        </w:rPr>
+        <w:t xml:space="preserve"> pour démarrer le logiciel comme prévu</w:t>
       </w:r>
       <w:r>
         <w:rPr>
@@ -103,72 +336,304 @@
         <w:rPr>
           <w:lang w:val="fr-CA"/>
         </w:rPr>
-        <w:t xml:space="preserve">japonais, le titre se prononce donc « </w:t>
-      </w:r>
+        <w:t>pour, entre autres,</w:t>
+      </w:r>
+      <w:r>
+        <w:rPr>
+          <w:lang w:val="fr-CA"/>
+        </w:rPr>
+        <w:t xml:space="preserve"> la récupération des informations</w:t>
+      </w:r>
+      <w:r>
+        <w:rPr>
+          <w:lang w:val="fr-CA"/>
+        </w:rPr>
+        <w:t>.</w:t>
+      </w:r>
+    </w:p>
+    <w:p>
+      <w:pPr>
+        <w:ind w:left="720"/>
+        <w:rPr>
+          <w:lang w:val="fr-CA"/>
+        </w:rPr>
+      </w:pPr>
       <w:proofErr w:type="spellStart"/>
       <w:r>
         <w:rPr>
           <w:lang w:val="fr-CA"/>
         </w:rPr>
-        <w:t>Rewind</w:t>
+        <w:t>GUIs</w:t>
       </w:r>
       <w:proofErr w:type="spellEnd"/>
       <w:r>
         <w:rPr>
           <w:lang w:val="fr-CA"/>
         </w:rPr>
+        <w:t> : Le script se chargeant des fenêtres.</w:t>
+      </w:r>
+      <w:r>
+        <w:rPr>
+          <w:lang w:val="fr-CA"/>
+        </w:rPr>
+        <w:t xml:space="preserve"> (</w:t>
+      </w:r>
+      <w:proofErr w:type="spellStart"/>
+      <w:r>
+        <w:rPr>
+          <w:lang w:val="fr-CA"/>
+        </w:rPr>
+        <w:t>Graphical</w:t>
+      </w:r>
+      <w:proofErr w:type="spellEnd"/>
+      <w:r>
+        <w:rPr>
+          <w:lang w:val="fr-CA"/>
+        </w:rPr>
+        <w:t xml:space="preserve"> User Interface</w:t>
+      </w:r>
+      <w:r>
+        <w:rPr>
+          <w:lang w:val="fr-CA"/>
+        </w:rPr>
+        <w:t>)</w:t>
+      </w:r>
+    </w:p>
+    <w:p>
+      <w:pPr>
+        <w:ind w:left="720"/>
+        <w:rPr>
+          <w:lang w:val="fr-CA"/>
+        </w:rPr>
+      </w:pPr>
+      <w:r>
+        <w:rPr>
+          <w:lang w:val="fr-CA"/>
+        </w:rPr>
+        <w:t>Personne : Le script se chargeant des informations</w:t>
+      </w:r>
+      <w:r>
+        <w:rPr>
+          <w:lang w:val="fr-CA"/>
+        </w:rPr>
+        <w:t>, de leurs sauvegardes et de leurs récupération. (Comptes, cartes de crédits, informations sur les films et etc.)</w:t>
+      </w:r>
+    </w:p>
+    <w:p>
+      <w:pPr>
+        <w:ind w:left="720"/>
+        <w:rPr>
+          <w:lang w:val="fr-CA"/>
+        </w:rPr>
+      </w:pPr>
+      <w:r>
+        <w:rPr>
+          <w:lang w:val="fr-CA"/>
+        </w:rPr>
+        <w:t>Test unitaire</w:t>
+      </w:r>
+      <w:r>
+        <w:rPr>
+          <w:lang w:val="fr-CA"/>
+        </w:rPr>
+        <w:t xml:space="preserve"> : Rien de plus qu’un test unitaire </w:t>
+      </w:r>
+      <w:r>
+        <w:rPr>
+          <w:lang w:val="fr-CA"/>
+        </w:rPr>
+        <w:t>sur</w:t>
+      </w:r>
+      <w:r>
+        <w:rPr>
+          <w:lang w:val="fr-CA"/>
+        </w:rPr>
+        <w:t xml:space="preserve"> une des fo</w:t>
+      </w:r>
+      <w:r>
+        <w:rPr>
+          <w:lang w:val="fr-CA"/>
+        </w:rPr>
+        <w:t>nctions</w:t>
+      </w:r>
+      <w:r>
+        <w:rPr>
+          <w:lang w:val="fr-CA"/>
+        </w:rPr>
+        <w:t xml:space="preserve"> du script de </w:t>
+      </w:r>
+      <w:proofErr w:type="spellStart"/>
+      <w:r>
+        <w:rPr>
+          <w:lang w:val="fr-CA"/>
+        </w:rPr>
+        <w:t>GUIs</w:t>
+      </w:r>
+      <w:proofErr w:type="spellEnd"/>
+      <w:r>
+        <w:rPr>
+          <w:lang w:val="fr-CA"/>
+        </w:rPr>
+        <w:t xml:space="preserve"> et un autre test simulant la création d’un compte client.</w:t>
+      </w:r>
+    </w:p>
+    <w:p>
+      <w:pPr>
+        <w:rPr>
+          <w:lang w:val="fr-CA"/>
+        </w:rPr>
+      </w:pPr>
+    </w:p>
+    <w:p>
+      <w:pPr>
+        <w:rPr>
+          <w:u w:val="single"/>
+          <w:lang w:val="fr-CA"/>
+        </w:rPr>
+      </w:pPr>
+      <w:r>
+        <w:rPr>
+          <w:u w:val="single"/>
+          <w:lang w:val="fr-CA"/>
+        </w:rPr>
+        <w:t>Description des comptes</w:t>
+      </w:r>
+      <w:r>
+        <w:rPr>
+          <w:u w:val="single"/>
+          <w:lang w:val="fr-CA"/>
+        </w:rPr>
+        <w:t> :</w:t>
+      </w:r>
+    </w:p>
+    <w:p>
+      <w:pPr>
+        <w:rPr>
+          <w:lang w:val="fr-CA"/>
+        </w:rPr>
+      </w:pPr>
+      <w:r>
+        <w:rPr>
+          <w:lang w:val="fr-CA"/>
+        </w:rPr>
+        <w:t>-Les comptes clients sont des comptes qui nécessitent au moins une carte de crédit liée au compte</w:t>
+      </w:r>
+      <w:r>
+        <w:rPr>
+          <w:lang w:val="fr-CA"/>
+        </w:rPr>
+        <w:t xml:space="preserve"> pour </w:t>
+      </w:r>
+      <w:r>
+        <w:rPr>
+          <w:lang w:val="fr-CA"/>
+        </w:rPr>
+        <w:t>accéder à la lecture des films, ils peuvent aussi exclusivement accéder à la fenêtre d’ajout des cartes de crédit</w:t>
+      </w:r>
+      <w:r>
+        <w:rPr>
+          <w:lang w:val="fr-CA"/>
+        </w:rPr>
+        <w:t xml:space="preserve"> et voir dans une autre fenêtre l’inventaire de leurs cartes</w:t>
+      </w:r>
+      <w:r>
+        <w:rPr>
+          <w:lang w:val="fr-CA"/>
+        </w:rPr>
+        <w:t>.</w:t>
+      </w:r>
+    </w:p>
+    <w:p>
+      <w:pPr>
+        <w:rPr>
+          <w:lang w:val="fr-CA"/>
+        </w:rPr>
+      </w:pPr>
+      <w:r>
+        <w:rPr>
+          <w:lang w:val="fr-CA"/>
+        </w:rPr>
+        <w:t>-Les comptes employés</w:t>
+      </w:r>
+      <w:r>
+        <w:rPr>
+          <w:lang w:val="fr-CA"/>
+        </w:rPr>
+        <w:t xml:space="preserve"> ont la permission</w:t>
+      </w:r>
+      <w:r>
+        <w:rPr>
+          <w:lang w:val="fr-CA"/>
+        </w:rPr>
+        <w:t xml:space="preserve"> d’accéder à la lecture des films sans conditions. Les comptes de grades 1 permettent la création d’un compte employé et la suppression de n’importe quel compte en plus de tous pouvoir en consulter leurs informations. Il est possible de créer des comptes employés avec des grades </w:t>
+      </w:r>
+      <w:r>
+        <w:rPr>
+          <w:lang w:val="fr-CA"/>
+        </w:rPr>
+        <w:t>entre</w:t>
+      </w:r>
+      <w:r>
+        <w:rPr>
+          <w:lang w:val="fr-CA"/>
+        </w:rPr>
+        <w:t xml:space="preserve"> 1 à 5, mais seulement celui de 1 a vraiment une différence par rapport aux autres.</w:t>
+      </w:r>
+    </w:p>
+    <w:p>
+      <w:pPr>
+        <w:rPr>
+          <w:lang w:val="fr-CA"/>
+        </w:rPr>
+      </w:pPr>
+      <w:r>
+        <w:rPr>
+          <w:lang w:val="fr-CA"/>
+        </w:rPr>
+        <w:t xml:space="preserve">Toutes </w:t>
+      </w:r>
+      <w:r>
+        <w:rPr>
+          <w:lang w:val="fr-CA"/>
+        </w:rPr>
+        <w:t>les informations de chaque compte sont dans leur fichier de texte respectif dans le dossier « Sauvegardes » (</w:t>
+      </w:r>
+      <w:r>
+        <w:rPr>
+          <w:lang w:val="fr-CA"/>
+        </w:rPr>
+        <w:t>Dans « R</w:t>
+      </w:r>
+      <w:r>
+        <w:rPr>
+          <w:lang w:val="fr-CA"/>
+        </w:rPr>
+        <w:t>épertoire des clients</w:t>
+      </w:r>
+      <w:r>
+        <w:rPr>
+          <w:lang w:val="fr-CA"/>
+        </w:rPr>
         <w:t xml:space="preserve"> »</w:t>
       </w:r>
       <w:r>
         <w:rPr>
           <w:lang w:val="fr-CA"/>
         </w:rPr>
-        <w:t xml:space="preserve">. </w:t>
-      </w:r>
-      <w:r>
-        <w:rPr>
-          <w:lang w:val="fr-CA"/>
-        </w:rPr>
-        <w:t xml:space="preserve">C’est </w:t>
-      </w:r>
-      <w:r>
-        <w:rPr>
-          <w:lang w:val="fr-CA"/>
-        </w:rPr>
-        <w:t>le</w:t>
-      </w:r>
-      <w:r>
-        <w:rPr>
-          <w:lang w:val="fr-CA"/>
-        </w:rPr>
-        <w:t xml:space="preserve"> mot </w:t>
-      </w:r>
-      <w:r>
-        <w:rPr>
-          <w:lang w:val="fr-CA"/>
-        </w:rPr>
-        <w:t xml:space="preserve">que </w:t>
-      </w:r>
-      <w:r>
-        <w:rPr>
-          <w:lang w:val="fr-CA"/>
-        </w:rPr>
-        <w:t>trouvé d’après le symbole pour sa forme ressemblant à un triangle</w:t>
-      </w:r>
-      <w:r>
-        <w:rPr>
-          <w:lang w:val="fr-CA"/>
-        </w:rPr>
-        <w:t xml:space="preserve"> « </w:t>
-      </w:r>
-      <w:proofErr w:type="spellStart"/>
-      <w:r>
-        <w:rPr>
-          <w:lang w:val="fr-CA"/>
-        </w:rPr>
-        <w:t>play</w:t>
-      </w:r>
-      <w:proofErr w:type="spellEnd"/>
+        <w:t xml:space="preserve"> et </w:t>
+      </w:r>
+      <w:r>
+        <w:rPr>
+          <w:lang w:val="fr-CA"/>
+        </w:rPr>
+        <w:t>« R</w:t>
+      </w:r>
+      <w:r>
+        <w:rPr>
+          <w:lang w:val="fr-CA"/>
+        </w:rPr>
+        <w:t>épertoire des employé</w:t>
+      </w:r>
       <w:r>
         <w:rPr>
           <w:lang w:val="fr-CA"/>
@@ -179,12 +644,6 @@
         <w:rPr>
           <w:lang w:val="fr-CA"/>
         </w:rPr>
-        <w:t>.</w:t>
-      </w:r>
-      <w:r>
-        <w:rPr>
-          <w:lang w:val="fr-CA"/>
-        </w:rPr>
         <w:t>)</w:t>
       </w:r>
     </w:p>
@@ -194,481 +653,11 @@
           <w:lang w:val="fr-CA"/>
         </w:rPr>
       </w:pPr>
-    </w:p>
-    <w:p>
-      <w:pPr>
-        <w:rPr>
-          <w:u w:val="single"/>
-          <w:lang w:val="fr-CA"/>
-        </w:rPr>
-      </w:pPr>
-      <w:r>
-        <w:rPr>
-          <w:u w:val="single"/>
-          <w:lang w:val="fr-CA"/>
-        </w:rPr>
-        <w:t>Description du contenu du</w:t>
-      </w:r>
-      <w:r>
-        <w:rPr>
-          <w:u w:val="single"/>
-          <w:lang w:val="fr-CA"/>
-        </w:rPr>
-        <w:t xml:space="preserve"> dossier</w:t>
-      </w:r>
-      <w:r>
-        <w:rPr>
-          <w:u w:val="single"/>
-          <w:lang w:val="fr-CA"/>
-        </w:rPr>
-        <w:t> :</w:t>
-      </w:r>
-    </w:p>
-    <w:p>
-      <w:pPr>
-        <w:rPr>
-          <w:lang w:val="fr-CA"/>
-        </w:rPr>
-      </w:pPr>
-    </w:p>
-    <w:p>
-      <w:pPr>
-        <w:ind w:left="720"/>
-        <w:rPr>
-          <w:lang w:val="fr-CA"/>
-        </w:rPr>
-      </w:pPr>
-      <w:r>
-        <w:rPr>
-          <w:lang w:val="fr-CA"/>
-        </w:rPr>
-        <w:t>Bande annonces</w:t>
-      </w:r>
-      <w:r>
-        <w:rPr>
-          <w:lang w:val="fr-CA"/>
-        </w:rPr>
-        <w:t> : Dossier contenant les vidéos des bandes annonces jou</w:t>
-      </w:r>
-      <w:r>
-        <w:rPr>
-          <w:lang w:val="fr-CA"/>
-        </w:rPr>
-        <w:t>ables</w:t>
-      </w:r>
-      <w:r>
-        <w:rPr>
-          <w:lang w:val="fr-CA"/>
-        </w:rPr>
-        <w:t>.</w:t>
-      </w:r>
-    </w:p>
-    <w:p>
-      <w:pPr>
-        <w:ind w:left="720"/>
-        <w:rPr>
-          <w:lang w:val="fr-CA"/>
-        </w:rPr>
-      </w:pPr>
-      <w:r>
-        <w:rPr>
-          <w:lang w:val="fr-CA"/>
-        </w:rPr>
-        <w:t>Images : Dossier contenant les images utilisées par le logiciel.</w:t>
-      </w:r>
-    </w:p>
-    <w:p>
-      <w:pPr>
-        <w:ind w:left="720"/>
-        <w:rPr>
-          <w:lang w:val="fr-CA"/>
-        </w:rPr>
-      </w:pPr>
-      <w:r>
-        <w:rPr>
-          <w:lang w:val="fr-CA"/>
-        </w:rPr>
-        <w:t>Plans : Dossier contenant les plans des modèles de classes et de la navigation du logiciel sous forme d’image « .png ».</w:t>
-      </w:r>
-    </w:p>
-    <w:p>
-      <w:pPr>
-        <w:ind w:left="720"/>
-        <w:rPr>
-          <w:lang w:val="fr-CA"/>
-        </w:rPr>
-      </w:pPr>
-      <w:r>
-        <w:rPr>
-          <w:lang w:val="fr-CA"/>
-        </w:rPr>
-        <w:t>Sauvegardes : Dossier contenant toutes les informations sauvegardés dans les lignes de texte dans un fichier « .txt ».</w:t>
-      </w:r>
-    </w:p>
-    <w:p>
-      <w:pPr>
-        <w:ind w:left="720"/>
-        <w:rPr>
-          <w:lang w:val="fr-CA"/>
-        </w:rPr>
-      </w:pPr>
-    </w:p>
-    <w:p>
-      <w:pPr>
-        <w:ind w:left="720"/>
-        <w:rPr>
-          <w:lang w:val="fr-CA"/>
-        </w:rPr>
-      </w:pPr>
-      <w:r>
-        <w:rPr>
-          <w:lang w:val="fr-CA"/>
-        </w:rPr>
-        <w:t xml:space="preserve">Main : Le script à </w:t>
-      </w:r>
-      <w:r>
-        <w:rPr>
-          <w:lang w:val="fr-CA"/>
-        </w:rPr>
-        <w:t>enclencher</w:t>
-      </w:r>
-      <w:r>
-        <w:rPr>
-          <w:lang w:val="fr-CA"/>
-        </w:rPr>
-        <w:t xml:space="preserve"> pour démarrer le logiciel comme prévu</w:t>
-      </w:r>
-      <w:r>
-        <w:rPr>
-          <w:lang w:val="fr-CA"/>
-        </w:rPr>
-        <w:t xml:space="preserve"> </w:t>
-      </w:r>
-      <w:r>
-        <w:rPr>
-          <w:lang w:val="fr-CA"/>
-        </w:rPr>
-        <w:t>pour, entre autres,</w:t>
-      </w:r>
-      <w:r>
-        <w:rPr>
-          <w:lang w:val="fr-CA"/>
-        </w:rPr>
-        <w:t xml:space="preserve"> la récupération des informations</w:t>
-      </w:r>
-      <w:r>
-        <w:rPr>
-          <w:lang w:val="fr-CA"/>
-        </w:rPr>
-        <w:t>.</w:t>
-      </w:r>
-    </w:p>
-    <w:p>
-      <w:pPr>
-        <w:ind w:left="720"/>
-        <w:rPr>
-          <w:lang w:val="fr-CA"/>
-        </w:rPr>
-      </w:pPr>
-      <w:proofErr w:type="spellStart"/>
-      <w:r>
-        <w:rPr>
-          <w:lang w:val="fr-CA"/>
-        </w:rPr>
-        <w:t>GUIs</w:t>
-      </w:r>
-      <w:proofErr w:type="spellEnd"/>
-      <w:r>
-        <w:rPr>
-          <w:lang w:val="fr-CA"/>
-        </w:rPr>
-        <w:t> : Le script se chargeant des fenêtres.</w:t>
-      </w:r>
-      <w:r>
-        <w:rPr>
-          <w:lang w:val="fr-CA"/>
-        </w:rPr>
-        <w:t xml:space="preserve"> (</w:t>
-      </w:r>
-      <w:proofErr w:type="spellStart"/>
-      <w:r>
-        <w:rPr>
-          <w:lang w:val="fr-CA"/>
-        </w:rPr>
-        <w:t>Graphical</w:t>
-      </w:r>
-      <w:proofErr w:type="spellEnd"/>
-      <w:r>
-        <w:rPr>
-          <w:lang w:val="fr-CA"/>
-        </w:rPr>
-        <w:t xml:space="preserve"> User Interface</w:t>
-      </w:r>
-      <w:r>
-        <w:rPr>
-          <w:lang w:val="fr-CA"/>
-        </w:rPr>
-        <w:t>)</w:t>
-      </w:r>
-    </w:p>
-    <w:p>
-      <w:pPr>
-        <w:ind w:left="720"/>
-        <w:rPr>
-          <w:lang w:val="fr-CA"/>
-        </w:rPr>
-      </w:pPr>
-      <w:r>
-        <w:rPr>
-          <w:lang w:val="fr-CA"/>
-        </w:rPr>
-        <w:t>Personne : Le script se chargeant des informations</w:t>
-      </w:r>
-      <w:r>
-        <w:rPr>
-          <w:lang w:val="fr-CA"/>
-        </w:rPr>
-        <w:t>, de leurs sauvegardes et de leurs récupération. (Comptes, cartes de crédits, informations sur les films et etc.)</w:t>
-      </w:r>
-    </w:p>
-    <w:p>
-      <w:pPr>
-        <w:ind w:left="720"/>
-        <w:rPr>
-          <w:lang w:val="fr-CA"/>
-        </w:rPr>
-      </w:pPr>
-      <w:r>
-        <w:rPr>
-          <w:lang w:val="fr-CA"/>
-        </w:rPr>
-        <w:t>Test unitaire</w:t>
-      </w:r>
-      <w:r>
-        <w:rPr>
-          <w:lang w:val="fr-CA"/>
-        </w:rPr>
-        <w:t xml:space="preserve"> : Rien de plus qu’un test unitaire </w:t>
-      </w:r>
-      <w:r>
-        <w:rPr>
-          <w:lang w:val="fr-CA"/>
-        </w:rPr>
-        <w:t>sur</w:t>
-      </w:r>
-      <w:r>
-        <w:rPr>
-          <w:lang w:val="fr-CA"/>
-        </w:rPr>
-        <w:t xml:space="preserve"> une des fo</w:t>
-      </w:r>
-      <w:r>
-        <w:rPr>
-          <w:lang w:val="fr-CA"/>
-        </w:rPr>
-        <w:t>nctions</w:t>
-      </w:r>
-      <w:r>
-        <w:rPr>
-          <w:lang w:val="fr-CA"/>
-        </w:rPr>
-        <w:t xml:space="preserve"> du script de </w:t>
-      </w:r>
-      <w:proofErr w:type="spellStart"/>
-      <w:r>
-        <w:rPr>
-          <w:lang w:val="fr-CA"/>
-        </w:rPr>
-        <w:t>GUIs</w:t>
-      </w:r>
-      <w:proofErr w:type="spellEnd"/>
-      <w:r>
-        <w:rPr>
-          <w:lang w:val="fr-CA"/>
-        </w:rPr>
-        <w:t xml:space="preserve"> et un autre test simulant la création d’un compte client.</w:t>
-      </w:r>
-    </w:p>
-    <w:p>
-      <w:pPr>
-        <w:rPr>
-          <w:lang w:val="fr-CA"/>
-        </w:rPr>
-      </w:pPr>
-    </w:p>
-    <w:p>
-      <w:pPr>
-        <w:rPr>
-          <w:u w:val="single"/>
-          <w:lang w:val="fr-CA"/>
-        </w:rPr>
-      </w:pPr>
-      <w:r>
-        <w:rPr>
-          <w:u w:val="single"/>
-          <w:lang w:val="fr-CA"/>
-        </w:rPr>
-        <w:t>Description des comptes</w:t>
-      </w:r>
-      <w:r>
-        <w:rPr>
-          <w:u w:val="single"/>
-          <w:lang w:val="fr-CA"/>
-        </w:rPr>
-        <w:t> :</w:t>
-      </w:r>
-    </w:p>
-    <w:p>
-      <w:pPr>
-        <w:rPr>
-          <w:lang w:val="fr-CA"/>
-        </w:rPr>
-      </w:pPr>
-      <w:r>
-        <w:rPr>
-          <w:lang w:val="fr-CA"/>
-        </w:rPr>
-        <w:t>-Les comptes clients sont des comptes qui nécessitent au moins une carte de crédit liée au compte</w:t>
-      </w:r>
-      <w:r>
-        <w:rPr>
-          <w:lang w:val="fr-CA"/>
-        </w:rPr>
-        <w:t xml:space="preserve"> pour </w:t>
-      </w:r>
-      <w:r>
-        <w:rPr>
-          <w:lang w:val="fr-CA"/>
-        </w:rPr>
-        <w:t>accéder à la lecture des films, ils peuvent aussi exclusivement accéder à la fenêtre d’ajout des cartes de crédit</w:t>
-      </w:r>
-      <w:r>
-        <w:rPr>
-          <w:lang w:val="fr-CA"/>
-        </w:rPr>
-        <w:t xml:space="preserve"> et voir dans une autre fenêtre l’inventaire de leurs cartes</w:t>
-      </w:r>
-      <w:r>
-        <w:rPr>
-          <w:lang w:val="fr-CA"/>
-        </w:rPr>
-        <w:t>.</w:t>
-      </w:r>
-    </w:p>
-    <w:p>
-      <w:pPr>
-        <w:rPr>
-          <w:lang w:val="fr-CA"/>
-        </w:rPr>
-      </w:pPr>
-      <w:r>
-        <w:rPr>
-          <w:lang w:val="fr-CA"/>
-        </w:rPr>
-        <w:t>-Les comptes employés, ils permette</w:t>
-      </w:r>
-      <w:r>
-        <w:rPr>
-          <w:lang w:val="fr-CA"/>
-        </w:rPr>
-        <w:t>nt</w:t>
-      </w:r>
-      <w:r>
-        <w:rPr>
-          <w:lang w:val="fr-CA"/>
-        </w:rPr>
-        <w:t xml:space="preserve"> d’accéder à la lecture des films sans conditions. Les comptes de grades 1 permettent la création d’un compte employé et la suppression de n’importe quel compte en plus de tous pouvoir en consulter leurs informations. Il est possible de créer des comptes employés avec des grades </w:t>
-      </w:r>
-      <w:r>
-        <w:rPr>
-          <w:lang w:val="fr-CA"/>
-        </w:rPr>
-        <w:t>entre</w:t>
-      </w:r>
-      <w:r>
-        <w:rPr>
-          <w:lang w:val="fr-CA"/>
-        </w:rPr>
-        <w:t xml:space="preserve"> 1 à 5, mais seulement celui de 1 a vraiment une différence par rapport aux autres.</w:t>
-      </w:r>
-    </w:p>
-    <w:p>
-      <w:pPr>
-        <w:rPr>
-          <w:lang w:val="fr-CA"/>
-        </w:rPr>
-      </w:pPr>
-      <w:r>
-        <w:rPr>
-          <w:lang w:val="fr-CA"/>
-        </w:rPr>
-        <w:t xml:space="preserve">Toutes </w:t>
-      </w:r>
-      <w:r>
-        <w:rPr>
-          <w:lang w:val="fr-CA"/>
-        </w:rPr>
-        <w:t>les informations de chaque compte sont dans leur fichier de texte respectif dans le dossier « Sauvegardes » (</w:t>
-      </w:r>
-      <w:r>
-        <w:rPr>
-          <w:lang w:val="fr-CA"/>
-        </w:rPr>
-        <w:t>Dans « R</w:t>
-      </w:r>
-      <w:r>
-        <w:rPr>
-          <w:lang w:val="fr-CA"/>
-        </w:rPr>
-        <w:t>épertoire des clients</w:t>
-      </w:r>
-      <w:r>
-        <w:rPr>
-          <w:lang w:val="fr-CA"/>
-        </w:rPr>
-        <w:t xml:space="preserve"> »</w:t>
-      </w:r>
-      <w:r>
-        <w:rPr>
-          <w:lang w:val="fr-CA"/>
-        </w:rPr>
-        <w:t xml:space="preserve"> et </w:t>
-      </w:r>
-      <w:r>
-        <w:rPr>
-          <w:lang w:val="fr-CA"/>
-        </w:rPr>
-        <w:t>« R</w:t>
-      </w:r>
-      <w:r>
-        <w:rPr>
-          <w:lang w:val="fr-CA"/>
-        </w:rPr>
-        <w:t>épertoire des employé</w:t>
-      </w:r>
-      <w:r>
-        <w:rPr>
-          <w:lang w:val="fr-CA"/>
-        </w:rPr>
-        <w:t xml:space="preserve"> »</w:t>
-      </w:r>
-      <w:r>
-        <w:rPr>
-          <w:lang w:val="fr-CA"/>
-        </w:rPr>
-        <w:t>)</w:t>
-      </w:r>
-    </w:p>
-    <w:p>
-      <w:pPr>
-        <w:rPr>
-          <w:lang w:val="fr-CA"/>
-        </w:rPr>
-      </w:pPr>
-      <w:r>
-        <w:rPr>
-          <w:lang w:val="fr-CA"/>
-        </w:rPr>
+      <w:r>
+        <w:rPr>
+          <w:lang w:val="fr-CA"/>
+        </w:rPr>
+        <w:lastRenderedPageBreak/>
         <w:t>Voici une liste de comptes crées avec lesquels tu peux te connecter :</w:t>
       </w:r>
     </w:p>
@@ -679,12 +668,12 @@
         <w:tblLook w:val="04A0" w:firstRow="1" w:lastRow="0" w:firstColumn="1" w:lastColumn="0" w:noHBand="0" w:noVBand="1"/>
       </w:tblPr>
       <w:tblGrid>
-        <w:gridCol w:w="1524"/>
-        <w:gridCol w:w="1507"/>
+        <w:gridCol w:w="1525"/>
+        <w:gridCol w:w="1509"/>
         <w:gridCol w:w="1538"/>
-        <w:gridCol w:w="1552"/>
-        <w:gridCol w:w="1732"/>
-        <w:gridCol w:w="1497"/>
+        <w:gridCol w:w="1553"/>
+        <w:gridCol w:w="1725"/>
+        <w:gridCol w:w="1500"/>
       </w:tblGrid>
       <w:tr>
         <w:tc>
@@ -853,7 +842,7 @@
               <w:rPr>
                 <w:lang w:val="fr-CA"/>
               </w:rPr>
-              <w:t>1</w:t>
+              <w:t>gérant</w:t>
             </w:r>
           </w:p>
         </w:tc>
@@ -885,14 +874,12 @@
                 <w:lang w:val="fr-CA"/>
               </w:rPr>
             </w:pPr>
-            <w:proofErr w:type="spellStart"/>
             <w:r>
               <w:rPr>
                 <w:lang w:val="fr-CA"/>
               </w:rPr>
-              <w:t>CeciEstMonCode</w:t>
+              <w:t>assistG2</w:t>
             </w:r>
-            <w:proofErr w:type="spellEnd"/>
           </w:p>
         </w:tc>
         <w:tc>
@@ -981,14 +968,12 @@
                 <w:lang w:val="fr-CA"/>
               </w:rPr>
             </w:pPr>
-            <w:proofErr w:type="spellStart"/>
             <w:r>
               <w:rPr>
                 <w:lang w:val="fr-CA"/>
               </w:rPr>
-              <w:t>Steinsabe</w:t>
+              <w:t>gérant</w:t>
             </w:r>
-            <w:proofErr w:type="spellEnd"/>
           </w:p>
         </w:tc>
         <w:tc>
@@ -1019,14 +1004,12 @@
                 <w:lang w:val="fr-CA"/>
               </w:rPr>
             </w:pPr>
-            <w:proofErr w:type="spellStart"/>
             <w:r>
               <w:rPr>
                 <w:lang w:val="fr-CA"/>
               </w:rPr>
-              <w:t>CeciEstTonCode</w:t>
+              <w:t>primeG1</w:t>
             </w:r>
-            <w:proofErr w:type="spellEnd"/>
           </w:p>
         </w:tc>
         <w:tc>
@@ -1043,7 +1026,7 @@
               <w:rPr>
                 <w:lang w:val="fr-CA"/>
               </w:rPr>
-              <w:t>2</w:t>
+              <w:t>1</w:t>
             </w:r>
           </w:p>
         </w:tc>
@@ -1424,6 +1407,9 @@
         </w:rPr>
         <w:t>Le dossier contenant tout le contenu du logiciel peut être déplacé à sa guise en autant que son contenu reste placé de la même façon par rapport à chacun.</w:t>
       </w:r>
+      <w:r>
+        <w:t xml:space="preserve"> </w:t>
+      </w:r>
     </w:p>
     <w:p>
       <w:pPr>
@@ -1476,7 +1462,31 @@
         <w:rPr>
           <w:lang w:val="fr-CA"/>
         </w:rPr>
-        <w:t xml:space="preserve"> (J’ai un peu triché pour mon compte, ils ont les mêmes adresses.)</w:t>
+        <w:t xml:space="preserve"> (J’ai un peu triché pour m</w:t>
+      </w:r>
+      <w:r>
+        <w:rPr>
+          <w:lang w:val="fr-CA"/>
+        </w:rPr>
+        <w:t>es</w:t>
+      </w:r>
+      <w:r>
+        <w:rPr>
+          <w:lang w:val="fr-CA"/>
+        </w:rPr>
+        <w:t xml:space="preserve"> compte</w:t>
+      </w:r>
+      <w:r>
+        <w:rPr>
+          <w:lang w:val="fr-CA"/>
+        </w:rPr>
+        <w:t>s</w:t>
+      </w:r>
+      <w:r>
+        <w:rPr>
+          <w:lang w:val="fr-CA"/>
+        </w:rPr>
+        <w:t>, ils ont les mêmes adresses.)</w:t>
       </w:r>
       <w:r>
         <w:rPr>
@@ -1599,6 +1609,533 @@
         <w:rPr>
           <w:lang w:val="fr-CA"/>
         </w:rPr>
+        <w:t>Lors de la création d’un compte, tout autre caractère spéciaux que ceux dans la prochaine liste pourra</w:t>
+      </w:r>
+      <w:r>
+        <w:rPr>
+          <w:lang w:val="fr-CA"/>
+        </w:rPr>
+        <w:t>i</w:t>
+      </w:r>
+      <w:r>
+        <w:rPr>
+          <w:lang w:val="fr-CA"/>
+        </w:rPr>
+        <w:t xml:space="preserve">t ne pas être supportés et </w:t>
+      </w:r>
+      <w:r>
+        <w:rPr>
+          <w:lang w:val="fr-CA"/>
+        </w:rPr>
+        <w:t xml:space="preserve">pourrait </w:t>
+      </w:r>
+      <w:r>
+        <w:rPr>
+          <w:lang w:val="fr-CA"/>
+        </w:rPr>
+        <w:t xml:space="preserve">même causer des erreurs dans le logiciel : </w:t>
+      </w:r>
+      <w:r>
+        <w:rPr>
+          <w:lang w:val="fr-CA"/>
+        </w:rPr>
+        <w:t>à</w:t>
+      </w:r>
+      <w:r>
+        <w:rPr>
+          <w:lang w:val="fr-CA"/>
+        </w:rPr>
+        <w:t xml:space="preserve">, À, </w:t>
+      </w:r>
+      <w:r>
+        <w:rPr>
+          <w:lang w:val="fr-CA"/>
+        </w:rPr>
+        <w:t>á</w:t>
+      </w:r>
+      <w:r>
+        <w:rPr>
+          <w:lang w:val="fr-CA"/>
+        </w:rPr>
+        <w:t xml:space="preserve">, â, Â, ä, Ä, </w:t>
+      </w:r>
+      <w:r>
+        <w:rPr>
+          <w:lang w:val="fr-CA"/>
+        </w:rPr>
+        <w:t>ã</w:t>
+      </w:r>
+      <w:r>
+        <w:rPr>
+          <w:lang w:val="fr-CA"/>
+        </w:rPr>
+        <w:t xml:space="preserve">, </w:t>
+      </w:r>
+      <w:r>
+        <w:rPr>
+          <w:lang w:val="fr-CA"/>
+        </w:rPr>
+        <w:t>Ã</w:t>
+      </w:r>
+      <w:r>
+        <w:rPr>
+          <w:lang w:val="fr-CA"/>
+        </w:rPr>
+        <w:t xml:space="preserve">, </w:t>
+      </w:r>
+      <w:r>
+        <w:rPr>
+          <w:lang w:val="fr-CA"/>
+        </w:rPr>
+        <w:t>å</w:t>
+      </w:r>
+      <w:r>
+        <w:rPr>
+          <w:lang w:val="fr-CA"/>
+        </w:rPr>
+        <w:t xml:space="preserve">, </w:t>
+      </w:r>
+      <w:r>
+        <w:rPr>
+          <w:lang w:val="fr-CA"/>
+        </w:rPr>
+        <w:t>Å</w:t>
+      </w:r>
+      <w:r>
+        <w:rPr>
+          <w:lang w:val="fr-CA"/>
+        </w:rPr>
+        <w:t xml:space="preserve">, </w:t>
+      </w:r>
+      <w:r>
+        <w:rPr>
+          <w:lang w:val="fr-CA"/>
+        </w:rPr>
+        <w:t xml:space="preserve">é, É, è, È, ê, Ê, </w:t>
+      </w:r>
+      <w:r>
+        <w:rPr>
+          <w:lang w:val="fr-CA"/>
+        </w:rPr>
+        <w:t>í</w:t>
+      </w:r>
+      <w:r>
+        <w:rPr>
+          <w:lang w:val="fr-CA"/>
+        </w:rPr>
+        <w:t xml:space="preserve">, </w:t>
+      </w:r>
+      <w:r>
+        <w:rPr>
+          <w:lang w:val="fr-CA"/>
+        </w:rPr>
+        <w:t>ì</w:t>
+      </w:r>
+      <w:r>
+        <w:rPr>
+          <w:lang w:val="fr-CA"/>
+        </w:rPr>
+        <w:t xml:space="preserve">, </w:t>
+      </w:r>
+      <w:r>
+        <w:rPr>
+          <w:lang w:val="fr-CA"/>
+        </w:rPr>
+        <w:t>Ì</w:t>
+      </w:r>
+      <w:r>
+        <w:rPr>
+          <w:lang w:val="fr-CA"/>
+        </w:rPr>
+        <w:t>,</w:t>
+      </w:r>
+      <w:r>
+        <w:rPr>
+          <w:lang w:val="fr-CA"/>
+        </w:rPr>
+        <w:t xml:space="preserve"> </w:t>
+      </w:r>
+      <w:r>
+        <w:rPr>
+          <w:lang w:val="fr-CA"/>
+        </w:rPr>
+        <w:t>î,</w:t>
+      </w:r>
+      <w:r>
+        <w:t xml:space="preserve"> </w:t>
+      </w:r>
+      <w:r>
+        <w:rPr>
+          <w:lang w:val="fr-CA"/>
+        </w:rPr>
+        <w:t>Î</w:t>
+      </w:r>
+      <w:r>
+        <w:rPr>
+          <w:lang w:val="fr-CA"/>
+        </w:rPr>
+        <w:t>,</w:t>
+      </w:r>
+      <w:r>
+        <w:rPr>
+          <w:lang w:val="fr-CA"/>
+        </w:rPr>
+        <w:t xml:space="preserve"> ï,</w:t>
+      </w:r>
+      <w:r>
+        <w:rPr>
+          <w:lang w:val="fr-CA"/>
+        </w:rPr>
+        <w:t xml:space="preserve"> </w:t>
+      </w:r>
+      <w:r>
+        <w:rPr>
+          <w:lang w:val="fr-CA"/>
+        </w:rPr>
+        <w:t>ó</w:t>
+      </w:r>
+      <w:r>
+        <w:rPr>
+          <w:lang w:val="fr-CA"/>
+        </w:rPr>
+        <w:t xml:space="preserve">, </w:t>
+      </w:r>
+      <w:r>
+        <w:rPr>
+          <w:lang w:val="fr-CA"/>
+        </w:rPr>
+        <w:t>Ó</w:t>
+      </w:r>
+      <w:r>
+        <w:rPr>
+          <w:lang w:val="fr-CA"/>
+        </w:rPr>
+        <w:t xml:space="preserve">, </w:t>
+      </w:r>
+      <w:r>
+        <w:rPr>
+          <w:lang w:val="fr-CA"/>
+        </w:rPr>
+        <w:t>ò</w:t>
+      </w:r>
+      <w:r>
+        <w:rPr>
+          <w:lang w:val="fr-CA"/>
+        </w:rPr>
+        <w:t xml:space="preserve">, </w:t>
+      </w:r>
+      <w:r>
+        <w:rPr>
+          <w:lang w:val="fr-CA"/>
+        </w:rPr>
+        <w:t>Ò</w:t>
+      </w:r>
+      <w:r>
+        <w:rPr>
+          <w:lang w:val="fr-CA"/>
+        </w:rPr>
+        <w:t xml:space="preserve">, </w:t>
+      </w:r>
+      <w:r>
+        <w:rPr>
+          <w:lang w:val="fr-CA"/>
+        </w:rPr>
+        <w:t>ô</w:t>
+      </w:r>
+      <w:r>
+        <w:rPr>
+          <w:lang w:val="fr-CA"/>
+        </w:rPr>
+        <w:t xml:space="preserve">, </w:t>
+      </w:r>
+      <w:r>
+        <w:rPr>
+          <w:lang w:val="fr-CA"/>
+        </w:rPr>
+        <w:t>Ô</w:t>
+      </w:r>
+      <w:r>
+        <w:rPr>
+          <w:lang w:val="fr-CA"/>
+        </w:rPr>
+        <w:t>,</w:t>
+      </w:r>
+      <w:r>
+        <w:rPr>
+          <w:lang w:val="fr-CA"/>
+        </w:rPr>
+        <w:t xml:space="preserve"> ü, Ü, </w:t>
+      </w:r>
+      <w:r>
+        <w:rPr>
+          <w:lang w:val="fr-CA"/>
+        </w:rPr>
+        <w:t>ø</w:t>
+      </w:r>
+      <w:r>
+        <w:rPr>
+          <w:lang w:val="fr-CA"/>
+        </w:rPr>
+        <w:t xml:space="preserve">, </w:t>
+      </w:r>
+      <w:r>
+        <w:rPr>
+          <w:lang w:val="fr-CA"/>
+        </w:rPr>
+        <w:t>Ø</w:t>
+      </w:r>
+      <w:r>
+        <w:rPr>
+          <w:lang w:val="fr-CA"/>
+        </w:rPr>
+        <w:t xml:space="preserve">, </w:t>
+      </w:r>
+      <w:r>
+        <w:rPr>
+          <w:lang w:val="fr-CA"/>
+        </w:rPr>
+        <w:t>ú</w:t>
+      </w:r>
+      <w:r>
+        <w:rPr>
+          <w:lang w:val="fr-CA"/>
+        </w:rPr>
+        <w:t xml:space="preserve">, </w:t>
+      </w:r>
+      <w:r>
+        <w:rPr>
+          <w:lang w:val="fr-CA"/>
+        </w:rPr>
+        <w:t>Ú</w:t>
+      </w:r>
+      <w:r>
+        <w:rPr>
+          <w:lang w:val="fr-CA"/>
+        </w:rPr>
+        <w:t xml:space="preserve">, ù, Ù, û, Û, ü, Ü, </w:t>
+      </w:r>
+      <w:r>
+        <w:rPr>
+          <w:lang w:val="fr-CA"/>
+        </w:rPr>
+        <w:t>ý</w:t>
+      </w:r>
+      <w:r>
+        <w:rPr>
+          <w:lang w:val="fr-CA"/>
+        </w:rPr>
+        <w:t xml:space="preserve">, </w:t>
+      </w:r>
+      <w:r>
+        <w:rPr>
+          <w:lang w:val="fr-CA"/>
+        </w:rPr>
+        <w:t>ỳ</w:t>
+      </w:r>
+      <w:r>
+        <w:rPr>
+          <w:lang w:val="fr-CA"/>
+        </w:rPr>
+        <w:t xml:space="preserve">, </w:t>
+      </w:r>
+      <w:r>
+        <w:rPr>
+          <w:lang w:val="fr-CA"/>
+        </w:rPr>
+        <w:t>Ỳ</w:t>
+      </w:r>
+      <w:r>
+        <w:rPr>
+          <w:lang w:val="fr-CA"/>
+        </w:rPr>
+        <w:t xml:space="preserve">, </w:t>
+      </w:r>
+      <w:r>
+        <w:rPr>
+          <w:lang w:val="fr-CA"/>
+        </w:rPr>
+        <w:t>ŷ</w:t>
+      </w:r>
+      <w:r>
+        <w:rPr>
+          <w:lang w:val="fr-CA"/>
+        </w:rPr>
+        <w:t xml:space="preserve">, </w:t>
+      </w:r>
+      <w:r>
+        <w:rPr>
+          <w:lang w:val="fr-CA"/>
+        </w:rPr>
+        <w:t>Ŷ</w:t>
+      </w:r>
+      <w:r>
+        <w:rPr>
+          <w:lang w:val="fr-CA"/>
+        </w:rPr>
+        <w:t xml:space="preserve">, </w:t>
+      </w:r>
+      <w:r>
+        <w:rPr>
+          <w:lang w:val="fr-CA"/>
+        </w:rPr>
+        <w:t>ÿ</w:t>
+      </w:r>
+      <w:r>
+        <w:rPr>
+          <w:lang w:val="fr-CA"/>
+        </w:rPr>
+        <w:t xml:space="preserve">, </w:t>
+      </w:r>
+      <w:r>
+        <w:rPr>
+          <w:lang w:val="fr-CA"/>
+        </w:rPr>
+        <w:t>Ÿ</w:t>
+      </w:r>
+      <w:r>
+        <w:rPr>
+          <w:lang w:val="fr-CA"/>
+        </w:rPr>
+        <w:t>,</w:t>
+      </w:r>
+      <w:r>
+        <w:rPr>
+          <w:lang w:val="fr-CA"/>
+        </w:rPr>
+        <w:t xml:space="preserve"> ç, Ç, ñ, Ñ, </w:t>
+      </w:r>
+      <w:r>
+        <w:rPr>
+          <w:lang w:val="fr-CA"/>
+        </w:rPr>
+        <w:t>æ</w:t>
+      </w:r>
+      <w:r>
+        <w:rPr>
+          <w:lang w:val="fr-CA"/>
+        </w:rPr>
+        <w:t xml:space="preserve">, </w:t>
+      </w:r>
+      <w:r>
+        <w:rPr>
+          <w:lang w:val="fr-CA"/>
+        </w:rPr>
+        <w:t>Æ</w:t>
+      </w:r>
+      <w:r>
+        <w:rPr>
+          <w:lang w:val="fr-CA"/>
+        </w:rPr>
+        <w:t xml:space="preserve">, </w:t>
+      </w:r>
+      <w:r>
+        <w:rPr>
+          <w:lang w:val="fr-CA"/>
+        </w:rPr>
+        <w:t>œ</w:t>
+      </w:r>
+      <w:r>
+        <w:rPr>
+          <w:lang w:val="fr-CA"/>
+        </w:rPr>
+        <w:t xml:space="preserve"> et </w:t>
+      </w:r>
+      <w:r>
+        <w:rPr>
+          <w:lang w:val="fr-CA"/>
+        </w:rPr>
+        <w:t>Œ</w:t>
+      </w:r>
+      <w:r>
+        <w:rPr>
+          <w:lang w:val="fr-CA"/>
+        </w:rPr>
+        <w:t>.</w:t>
+      </w:r>
+    </w:p>
+    <w:p>
+      <w:pPr>
+        <w:rPr>
+          <w:lang w:val="fr-CA"/>
+        </w:rPr>
+      </w:pPr>
+      <w:r>
+        <w:rPr>
+          <w:lang w:val="fr-CA"/>
+        </w:rPr>
+        <w:t xml:space="preserve">Note : </w:t>
+      </w:r>
+      <w:r>
+        <w:rPr>
+          <w:lang w:val="fr-CA"/>
+        </w:rPr>
+        <w:t>« Á »</w:t>
+      </w:r>
+      <w:r>
+        <w:rPr>
+          <w:lang w:val="fr-CA"/>
+        </w:rPr>
+        <w:t>,</w:t>
+      </w:r>
+      <w:r>
+        <w:rPr>
+          <w:lang w:val="fr-CA"/>
+        </w:rPr>
+        <w:t xml:space="preserve"> </w:t>
+      </w:r>
+      <w:r>
+        <w:rPr>
+          <w:lang w:val="fr-CA"/>
+        </w:rPr>
+        <w:t>« Ï »</w:t>
+      </w:r>
+      <w:r>
+        <w:rPr>
+          <w:lang w:val="fr-CA"/>
+        </w:rPr>
+        <w:t>,</w:t>
+      </w:r>
+      <w:r>
+        <w:rPr>
+          <w:lang w:val="fr-CA"/>
+        </w:rPr>
+        <w:t xml:space="preserve"> « Í »</w:t>
+      </w:r>
+      <w:r>
+        <w:rPr>
+          <w:lang w:val="fr-CA"/>
+        </w:rPr>
+        <w:t xml:space="preserve"> </w:t>
+      </w:r>
+      <w:r>
+        <w:rPr>
+          <w:lang w:val="fr-CA"/>
+        </w:rPr>
+        <w:t xml:space="preserve">et « </w:t>
+      </w:r>
+      <w:r>
+        <w:rPr>
+          <w:lang w:val="fr-CA"/>
+        </w:rPr>
+        <w:t>Ý</w:t>
+      </w:r>
+      <w:r>
+        <w:rPr>
+          <w:lang w:val="fr-CA"/>
+        </w:rPr>
+        <w:t xml:space="preserve"> » sont étrangement des caractères inutilisables.</w:t>
+      </w:r>
+    </w:p>
+    <w:p>
+      <w:pPr>
+        <w:rPr>
+          <w:lang w:val="fr-CA"/>
+        </w:rPr>
+      </w:pPr>
+      <w:r>
+        <w:rPr>
+          <w:lang w:val="fr-CA"/>
+        </w:rPr>
         <w:br w:type="page"/>
       </w:r>
     </w:p>
@@ -1614,6 +2151,7 @@
           <w:u w:val="single"/>
           <w:lang w:val="fr-CA"/>
         </w:rPr>
+        <w:lastRenderedPageBreak/>
         <w:t>Plan général de chacun des scripts</w:t>
       </w:r>
       <w:r>
@@ -1657,6 +2195,60 @@
           <w:lang w:val="fr-CA"/>
         </w:rPr>
       </w:pPr>
+      <w:r>
+        <w:rPr>
+          <w:noProof/>
+          <w:lang w:val="fr-CA"/>
+        </w:rPr>
+        <w:drawing>
+          <wp:inline distT="0" distB="0" distL="0" distR="0" wp14:anchorId="75C17B72" wp14:editId="50C8E88A">
+            <wp:extent cx="3871609" cy="3111352"/>
+            <wp:effectExtent l="0" t="0" r="0" b="0"/>
+            <wp:docPr id="6" name="Image 6"/>
+            <wp:cNvGraphicFramePr>
+              <a:graphicFrameLocks xmlns:a="http://schemas.openxmlformats.org/drawingml/2006/main" noChangeAspect="1"/>
+            </wp:cNvGraphicFramePr>
+            <a:graphic xmlns:a="http://schemas.openxmlformats.org/drawingml/2006/main">
+              <a:graphicData uri="http://schemas.openxmlformats.org/drawingml/2006/picture">
+                <pic:pic xmlns:pic="http://schemas.openxmlformats.org/drawingml/2006/picture">
+                  <pic:nvPicPr>
+                    <pic:cNvPr id="0" name="Picture 4"/>
+                    <pic:cNvPicPr>
+                      <a:picLocks noChangeAspect="1" noChangeArrowheads="1"/>
+                    </pic:cNvPicPr>
+                  </pic:nvPicPr>
+                  <pic:blipFill>
+                    <a:blip r:embed="rId5" cstate="print">
+                      <a:extLst>
+                        <a:ext uri="{28A0092B-C50C-407E-A947-70E740481C1C}">
+                          <a14:useLocalDpi xmlns:a14="http://schemas.microsoft.com/office/drawing/2010/main" val="0"/>
+                        </a:ext>
+                      </a:extLst>
+                    </a:blip>
+                    <a:srcRect/>
+                    <a:stretch>
+                      <a:fillRect/>
+                    </a:stretch>
+                  </pic:blipFill>
+                  <pic:spPr bwMode="auto">
+                    <a:xfrm>
+                      <a:off x="0" y="0"/>
+                      <a:ext cx="3890583" cy="3126600"/>
+                    </a:xfrm>
+                    <a:prstGeom prst="rect">
+                      <a:avLst/>
+                    </a:prstGeom>
+                    <a:noFill/>
+                    <a:ln>
+                      <a:noFill/>
+                    </a:ln>
+                  </pic:spPr>
+                </pic:pic>
+              </a:graphicData>
+            </a:graphic>
+          </wp:inline>
+        </w:drawing>
+      </w:r>
       <w:r>
         <w:rPr>
           <w:noProof/>
@@ -1811,7 +2403,7 @@
         <mc:AlternateContent>
           <mc:Choice Requires="wps">
             <w:drawing>
-              <wp:anchor distT="0" distB="0" distL="114300" distR="114300" simplePos="0" relativeHeight="251660288" behindDoc="0" locked="0" layoutInCell="1" allowOverlap="1" wp14:anchorId="2F4537F9" wp14:editId="1ED1CCF7">
+              <wp:anchor distT="0" distB="0" distL="114300" distR="114300" simplePos="0" relativeHeight="251660288" behindDoc="0" locked="0" layoutInCell="1" allowOverlap="1" wp14:anchorId="2F4537F9" wp14:editId="5E044DB6">
                 <wp:simplePos x="0" y="0"/>
                 <wp:positionH relativeFrom="column">
                   <wp:posOffset>4542985</wp:posOffset>
@@ -1878,7 +2470,7 @@
         <mc:AlternateContent>
           <mc:Choice Requires="wps">
             <w:drawing>
-              <wp:anchor distT="45720" distB="45720" distL="114300" distR="114300" simplePos="0" relativeHeight="251659264" behindDoc="0" locked="0" layoutInCell="1" allowOverlap="1" wp14:anchorId="69CFB319" wp14:editId="4373C9B6">
+              <wp:anchor distT="45720" distB="45720" distL="114300" distR="114300" simplePos="0" relativeHeight="251659264" behindDoc="0" locked="0" layoutInCell="1" allowOverlap="1" wp14:anchorId="69CFB319" wp14:editId="68ABDA4C">
                 <wp:simplePos x="0" y="0"/>
                 <wp:positionH relativeFrom="column">
                   <wp:posOffset>4446485</wp:posOffset>
@@ -2098,60 +2690,6 @@
           </mc:Fallback>
         </mc:AlternateContent>
       </w:r>
-      <w:r>
-        <w:rPr>
-          <w:noProof/>
-          <w:lang w:val="fr-CA"/>
-        </w:rPr>
-        <w:drawing>
-          <wp:inline distT="0" distB="0" distL="0" distR="0" wp14:anchorId="061B0B8E" wp14:editId="10750576">
-            <wp:extent cx="4562272" cy="3666389"/>
-            <wp:effectExtent l="0" t="0" r="0" b="0"/>
-            <wp:docPr id="3" name="Image 3"/>
-            <wp:cNvGraphicFramePr>
-              <a:graphicFrameLocks xmlns:a="http://schemas.openxmlformats.org/drawingml/2006/main" noChangeAspect="1"/>
-            </wp:cNvGraphicFramePr>
-            <a:graphic xmlns:a="http://schemas.openxmlformats.org/drawingml/2006/main">
-              <a:graphicData uri="http://schemas.openxmlformats.org/drawingml/2006/picture">
-                <pic:pic xmlns:pic="http://schemas.openxmlformats.org/drawingml/2006/picture">
-                  <pic:nvPicPr>
-                    <pic:cNvPr id="0" name="Picture 3"/>
-                    <pic:cNvPicPr>
-                      <a:picLocks noChangeAspect="1" noChangeArrowheads="1"/>
-                    </pic:cNvPicPr>
-                  </pic:nvPicPr>
-                  <pic:blipFill>
-                    <a:blip r:embed="rId5" cstate="print">
-                      <a:extLst>
-                        <a:ext uri="{28A0092B-C50C-407E-A947-70E740481C1C}">
-                          <a14:useLocalDpi xmlns:a14="http://schemas.microsoft.com/office/drawing/2010/main" val="0"/>
-                        </a:ext>
-                      </a:extLst>
-                    </a:blip>
-                    <a:srcRect/>
-                    <a:stretch>
-                      <a:fillRect/>
-                    </a:stretch>
-                  </pic:blipFill>
-                  <pic:spPr bwMode="auto">
-                    <a:xfrm>
-                      <a:off x="0" y="0"/>
-                      <a:ext cx="4580924" cy="3681378"/>
-                    </a:xfrm>
-                    <a:prstGeom prst="rect">
-                      <a:avLst/>
-                    </a:prstGeom>
-                    <a:noFill/>
-                    <a:ln>
-                      <a:noFill/>
-                    </a:ln>
-                  </pic:spPr>
-                </pic:pic>
-              </a:graphicData>
-            </a:graphic>
-          </wp:inline>
-        </w:drawing>
-      </w:r>
     </w:p>
     <w:p>
       <w:pPr>
@@ -2230,11 +2768,6 @@
                                 <w:lang w:val="fr-CA"/>
                               </w:rPr>
                               <w:tab/>
-                            </w:r>
-                            <w:r>
-                              <w:rPr>
-                                <w:lang w:val="fr-CA"/>
-                              </w:rPr>
                               <w:t>Enfant de :</w:t>
                             </w:r>
                           </w:p>
@@ -2305,11 +2838,6 @@
                           <w:lang w:val="fr-CA"/>
                         </w:rPr>
                         <w:tab/>
-                      </w:r>
-                      <w:r>
-                        <w:rPr>
-                          <w:lang w:val="fr-CA"/>
-                        </w:rPr>
                         <w:t>Enfant de :</w:t>
                       </w:r>
                     </w:p>
@@ -2355,6 +2883,60 @@
           <w:lang w:val="fr-CA"/>
         </w:rPr>
       </w:pPr>
+      <w:r>
+        <w:rPr>
+          <w:noProof/>
+          <w:lang w:val="fr-CA"/>
+        </w:rPr>
+        <w:drawing>
+          <wp:inline distT="0" distB="0" distL="0" distR="0" wp14:anchorId="16A67DA5" wp14:editId="6088DE30">
+            <wp:extent cx="3943914" cy="3095625"/>
+            <wp:effectExtent l="0" t="0" r="0" b="0"/>
+            <wp:docPr id="11" name="Image 11"/>
+            <wp:cNvGraphicFramePr>
+              <a:graphicFrameLocks xmlns:a="http://schemas.openxmlformats.org/drawingml/2006/main" noChangeAspect="1"/>
+            </wp:cNvGraphicFramePr>
+            <a:graphic xmlns:a="http://schemas.openxmlformats.org/drawingml/2006/main">
+              <a:graphicData uri="http://schemas.openxmlformats.org/drawingml/2006/picture">
+                <pic:pic xmlns:pic="http://schemas.openxmlformats.org/drawingml/2006/picture">
+                  <pic:nvPicPr>
+                    <pic:cNvPr id="0" name="Picture 6"/>
+                    <pic:cNvPicPr>
+                      <a:picLocks noChangeAspect="1" noChangeArrowheads="1"/>
+                    </pic:cNvPicPr>
+                  </pic:nvPicPr>
+                  <pic:blipFill>
+                    <a:blip r:embed="rId6" cstate="print">
+                      <a:extLst>
+                        <a:ext uri="{28A0092B-C50C-407E-A947-70E740481C1C}">
+                          <a14:useLocalDpi xmlns:a14="http://schemas.microsoft.com/office/drawing/2010/main" val="0"/>
+                        </a:ext>
+                      </a:extLst>
+                    </a:blip>
+                    <a:srcRect/>
+                    <a:stretch>
+                      <a:fillRect/>
+                    </a:stretch>
+                  </pic:blipFill>
+                  <pic:spPr bwMode="auto">
+                    <a:xfrm>
+                      <a:off x="0" y="0"/>
+                      <a:ext cx="3961644" cy="3109541"/>
+                    </a:xfrm>
+                    <a:prstGeom prst="rect">
+                      <a:avLst/>
+                    </a:prstGeom>
+                    <a:noFill/>
+                    <a:ln>
+                      <a:noFill/>
+                    </a:ln>
+                  </pic:spPr>
+                </pic:pic>
+              </a:graphicData>
+            </a:graphic>
+          </wp:inline>
+        </w:drawing>
+      </w:r>
       <w:r>
         <w:rPr>
           <w:noProof/>
@@ -2564,97 +3146,24 @@
           </mc:Fallback>
         </mc:AlternateContent>
       </w:r>
-      <w:r>
-        <w:rPr>
-          <w:noProof/>
-          <w:lang w:val="fr-CA"/>
-        </w:rPr>
-        <w:drawing>
-          <wp:inline distT="0" distB="0" distL="0" distR="0" wp14:anchorId="036B2E49" wp14:editId="36E87F30">
-            <wp:extent cx="4085617" cy="3208162"/>
-            <wp:effectExtent l="0" t="0" r="0" b="0"/>
-            <wp:docPr id="4" name="Image 4"/>
-            <wp:cNvGraphicFramePr>
-              <a:graphicFrameLocks xmlns:a="http://schemas.openxmlformats.org/drawingml/2006/main" noChangeAspect="1"/>
-            </wp:cNvGraphicFramePr>
-            <a:graphic xmlns:a="http://schemas.openxmlformats.org/drawingml/2006/main">
-              <a:graphicData uri="http://schemas.openxmlformats.org/drawingml/2006/picture">
-                <pic:pic xmlns:pic="http://schemas.openxmlformats.org/drawingml/2006/picture">
-                  <pic:nvPicPr>
-                    <pic:cNvPr id="0" name="Picture 4"/>
-                    <pic:cNvPicPr>
-                      <a:picLocks noChangeAspect="1" noChangeArrowheads="1"/>
-                    </pic:cNvPicPr>
-                  </pic:nvPicPr>
-                  <pic:blipFill>
-                    <a:blip r:embed="rId6" cstate="print">
-                      <a:extLst>
-                        <a:ext uri="{28A0092B-C50C-407E-A947-70E740481C1C}">
-                          <a14:useLocalDpi xmlns:a14="http://schemas.microsoft.com/office/drawing/2010/main" val="0"/>
-                        </a:ext>
-                      </a:extLst>
-                    </a:blip>
-                    <a:srcRect/>
-                    <a:stretch>
-                      <a:fillRect/>
-                    </a:stretch>
-                  </pic:blipFill>
-                  <pic:spPr bwMode="auto">
-                    <a:xfrm>
-                      <a:off x="0" y="0"/>
-                      <a:ext cx="4105700" cy="3223932"/>
-                    </a:xfrm>
-                    <a:prstGeom prst="rect">
-                      <a:avLst/>
-                    </a:prstGeom>
-                    <a:noFill/>
-                    <a:ln>
-                      <a:noFill/>
-                    </a:ln>
-                  </pic:spPr>
-                </pic:pic>
-              </a:graphicData>
-            </a:graphic>
-          </wp:inline>
-        </w:drawing>
-      </w:r>
-    </w:p>
-    <w:p>
-      <w:pPr>
-        <w:rPr>
-          <w:lang w:val="fr-CA"/>
-        </w:rPr>
-      </w:pPr>
-      <w:r>
-        <w:rPr>
-          <w:lang w:val="fr-CA"/>
-        </w:rPr>
-        <w:t>Si tu as des questions sur quoi que ce soit tu peux me les poser.</w:t>
-      </w:r>
-      <w:r>
-        <w:rPr>
-          <w:lang w:val="fr-CA"/>
-        </w:rPr>
-        <w:t> </w:t>
-      </w:r>
-      <w:r>
-        <w:rPr>
-          <mc:AlternateContent>
-            <mc:Choice Requires="w16se"/>
-            <mc:Fallback>
-              <w:rFonts w:ascii="Segoe UI Emoji" w:eastAsia="Segoe UI Emoji" w:hAnsi="Segoe UI Emoji" w:cs="Segoe UI Emoji"/>
-            </mc:Fallback>
-          </mc:AlternateContent>
-          <w:lang w:val="fr-CA"/>
-        </w:rPr>
-        <mc:AlternateContent>
-          <mc:Choice Requires="w16se">
-            <w16se:symEx w16se:font="Segoe UI Emoji" w16se:char="1F609"/>
-          </mc:Choice>
-          <mc:Fallback>
-            <w:t>😉</w:t>
-          </mc:Fallback>
-        </mc:AlternateContent>
+    </w:p>
+    <w:p>
+      <w:pPr>
+        <w:rPr>
+          <w:lang w:val="fr-CA"/>
+        </w:rPr>
+      </w:pPr>
+      <w:r>
+        <w:rPr>
+          <w:lang w:val="fr-CA"/>
+        </w:rPr>
+        <w:t xml:space="preserve">Lien GitHub : </w:t>
+      </w:r>
+      <w:r>
+        <w:rPr>
+          <w:lang w:val="fr-CA"/>
+        </w:rPr>
+        <w:t>https://github.com/Creativipi/Rewind</w:t>
       </w:r>
     </w:p>
     <w:sectPr>
@@ -2690,7 +3199,7 @@
         <v:path o:extrusionok="f" gradientshapeok="t" o:connecttype="rect"/>
         <o:lock v:ext="edit" aspectratio="t"/>
       </v:shapetype>
-      <v:shape id="Image 11" o:spid="_x0000_i1027" type="#_x0000_t75" style="width:30.75pt;height:12.75pt;visibility:visible;mso-wrap-style:square" o:bullet="t">
+      <v:shape id="Image 11" o:spid="_x0000_i1026" type="#_x0000_t75" style="width:30.75pt;height:12.75pt;visibility:visible;mso-wrap-style:square" o:bullet="t">
         <v:imagedata r:id="rId1" o:title=""/>
       </v:shape>
     </w:pict>

</xml_diff>